<commit_message>
Training models with logistic regression
</commit_message>
<xml_diff>
--- a/Problem Definition.docx
+++ b/Problem Definition.docx
@@ -334,15 +334,7 @@
           <w:sz w:val="28"/>
           <w:szCs w:val="28"/>
         </w:rPr>
-        <w:t>light between US airports - DOT database</w:t>
-      </w:r>
-      <w:r>
-        <w:rPr>
-          <w:rFonts w:ascii="Cambria" w:hAnsi="Cambria"/>
-          <w:sz w:val="28"/>
-          <w:szCs w:val="28"/>
-        </w:rPr>
-        <w:t xml:space="preserve"> - </w:t>
+        <w:t xml:space="preserve">light between US airports - DOT database - </w:t>
       </w:r>
       <w:hyperlink r:id="rId5" w:history="1">
         <w:r>
@@ -737,6 +729,7 @@
           <w:szCs w:val="28"/>
         </w:rPr>
       </w:pPr>
+      <w:proofErr w:type="spellStart"/>
       <w:r>
         <w:rPr>
           <w:rFonts w:ascii="Cambria" w:hAnsi="Cambria"/>
@@ -745,6 +738,7 @@
         </w:rPr>
         <w:t>TailNum</w:t>
       </w:r>
+      <w:proofErr w:type="spellEnd"/>
       <w:r>
         <w:rPr>
           <w:rFonts w:ascii="Cambria" w:hAnsi="Cambria"/>
@@ -767,6 +761,7 @@
           <w:szCs w:val="28"/>
         </w:rPr>
       </w:pPr>
+      <w:proofErr w:type="spellStart"/>
       <w:r>
         <w:rPr>
           <w:rFonts w:ascii="Cambria" w:hAnsi="Cambria"/>
@@ -775,6 +770,7 @@
         </w:rPr>
         <w:t>FlightNum</w:t>
       </w:r>
+      <w:proofErr w:type="spellEnd"/>
       <w:r>
         <w:rPr>
           <w:rFonts w:ascii="Cambria" w:hAnsi="Cambria"/>
@@ -803,8 +799,18 @@
           <w:sz w:val="28"/>
           <w:szCs w:val="28"/>
         </w:rPr>
-        <w:t>Origin AirportID</w:t>
-      </w:r>
+        <w:t xml:space="preserve">Origin </w:t>
+      </w:r>
+      <w:proofErr w:type="spellStart"/>
+      <w:r>
+        <w:rPr>
+          <w:rFonts w:ascii="Cambria" w:hAnsi="Cambria"/>
+          <w:sz w:val="28"/>
+          <w:szCs w:val="28"/>
+        </w:rPr>
+        <w:t>AirportID</w:t>
+      </w:r>
+      <w:proofErr w:type="spellEnd"/>
     </w:p>
     <w:p>
       <w:pPr>
@@ -825,8 +831,18 @@
           <w:sz w:val="28"/>
           <w:szCs w:val="28"/>
         </w:rPr>
-        <w:t>Origin AirportSeqID</w:t>
-      </w:r>
+        <w:t xml:space="preserve">Origin </w:t>
+      </w:r>
+      <w:proofErr w:type="spellStart"/>
+      <w:r>
+        <w:rPr>
+          <w:rFonts w:ascii="Cambria" w:hAnsi="Cambria"/>
+          <w:sz w:val="28"/>
+          <w:szCs w:val="28"/>
+        </w:rPr>
+        <w:t>AirportSeqID</w:t>
+      </w:r>
+      <w:proofErr w:type="spellEnd"/>
     </w:p>
     <w:p>
       <w:pPr>
@@ -841,6 +857,7 @@
           <w:szCs w:val="28"/>
         </w:rPr>
       </w:pPr>
+      <w:proofErr w:type="spellStart"/>
       <w:r>
         <w:rPr>
           <w:rFonts w:ascii="Cambria" w:hAnsi="Cambria"/>
@@ -849,6 +866,7 @@
         </w:rPr>
         <w:t>OriginCityMarketID</w:t>
       </w:r>
+      <w:proofErr w:type="spellEnd"/>
     </w:p>
     <w:p>
       <w:pPr>
@@ -885,14 +903,34 @@
           <w:szCs w:val="28"/>
         </w:rPr>
       </w:pPr>
-      <w:r>
-        <w:rPr>
-          <w:rFonts w:ascii="Cambria" w:hAnsi="Cambria"/>
-          <w:sz w:val="28"/>
-          <w:szCs w:val="28"/>
-        </w:rPr>
-        <w:t>Dest AirportID</w:t>
-      </w:r>
+      <w:proofErr w:type="spellStart"/>
+      <w:r>
+        <w:rPr>
+          <w:rFonts w:ascii="Cambria" w:hAnsi="Cambria"/>
+          <w:sz w:val="28"/>
+          <w:szCs w:val="28"/>
+        </w:rPr>
+        <w:t>Dest</w:t>
+      </w:r>
+      <w:proofErr w:type="spellEnd"/>
+      <w:r>
+        <w:rPr>
+          <w:rFonts w:ascii="Cambria" w:hAnsi="Cambria"/>
+          <w:sz w:val="28"/>
+          <w:szCs w:val="28"/>
+        </w:rPr>
+        <w:t xml:space="preserve"> </w:t>
+      </w:r>
+      <w:proofErr w:type="spellStart"/>
+      <w:r>
+        <w:rPr>
+          <w:rFonts w:ascii="Cambria" w:hAnsi="Cambria"/>
+          <w:sz w:val="28"/>
+          <w:szCs w:val="28"/>
+        </w:rPr>
+        <w:t>AirportID</w:t>
+      </w:r>
+      <w:proofErr w:type="spellEnd"/>
       <w:r>
         <w:rPr>
           <w:rFonts w:ascii="Cambria" w:hAnsi="Cambria"/>
@@ -915,14 +953,34 @@
           <w:szCs w:val="28"/>
         </w:rPr>
       </w:pPr>
-      <w:r>
-        <w:rPr>
-          <w:rFonts w:ascii="Cambria" w:hAnsi="Cambria"/>
-          <w:sz w:val="28"/>
-          <w:szCs w:val="28"/>
-        </w:rPr>
-        <w:t>Dest AirportSeqID</w:t>
-      </w:r>
+      <w:proofErr w:type="spellStart"/>
+      <w:r>
+        <w:rPr>
+          <w:rFonts w:ascii="Cambria" w:hAnsi="Cambria"/>
+          <w:sz w:val="28"/>
+          <w:szCs w:val="28"/>
+        </w:rPr>
+        <w:t>Dest</w:t>
+      </w:r>
+      <w:proofErr w:type="spellEnd"/>
+      <w:r>
+        <w:rPr>
+          <w:rFonts w:ascii="Cambria" w:hAnsi="Cambria"/>
+          <w:sz w:val="28"/>
+          <w:szCs w:val="28"/>
+        </w:rPr>
+        <w:t xml:space="preserve"> </w:t>
+      </w:r>
+      <w:proofErr w:type="spellStart"/>
+      <w:r>
+        <w:rPr>
+          <w:rFonts w:ascii="Cambria" w:hAnsi="Cambria"/>
+          <w:sz w:val="28"/>
+          <w:szCs w:val="28"/>
+        </w:rPr>
+        <w:t>AirportSeqID</w:t>
+      </w:r>
+      <w:proofErr w:type="spellEnd"/>
       <w:r>
         <w:rPr>
           <w:rFonts w:ascii="Cambria" w:hAnsi="Cambria"/>
@@ -945,13 +1003,23 @@
           <w:szCs w:val="28"/>
         </w:rPr>
       </w:pPr>
-      <w:r>
-        <w:rPr>
-          <w:rFonts w:ascii="Cambria" w:hAnsi="Cambria"/>
-          <w:sz w:val="28"/>
-          <w:szCs w:val="28"/>
-        </w:rPr>
-        <w:t xml:space="preserve">Dest </w:t>
+      <w:proofErr w:type="spellStart"/>
+      <w:r>
+        <w:rPr>
+          <w:rFonts w:ascii="Cambria" w:hAnsi="Cambria"/>
+          <w:sz w:val="28"/>
+          <w:szCs w:val="28"/>
+        </w:rPr>
+        <w:t>Dest</w:t>
+      </w:r>
+      <w:proofErr w:type="spellEnd"/>
+      <w:r>
+        <w:rPr>
+          <w:rFonts w:ascii="Cambria" w:hAnsi="Cambria"/>
+          <w:sz w:val="28"/>
+          <w:szCs w:val="28"/>
+        </w:rPr>
+        <w:t xml:space="preserve"> </w:t>
       </w:r>
       <w:r>
         <w:rPr>
@@ -975,6 +1043,7 @@
           <w:szCs w:val="28"/>
         </w:rPr>
       </w:pPr>
+      <w:proofErr w:type="spellStart"/>
       <w:r>
         <w:rPr>
           <w:rFonts w:ascii="Cambria" w:hAnsi="Cambria"/>
@@ -983,6 +1052,7 @@
         </w:rPr>
         <w:t>DepTime</w:t>
       </w:r>
+      <w:proofErr w:type="spellEnd"/>
       <w:r>
         <w:rPr>
           <w:rFonts w:ascii="Cambria" w:hAnsi="Cambria"/>
@@ -1035,6 +1105,7 @@
           <w:szCs w:val="28"/>
         </w:rPr>
       </w:pPr>
+      <w:proofErr w:type="spellStart"/>
       <w:r>
         <w:rPr>
           <w:rFonts w:ascii="Cambria" w:hAnsi="Cambria"/>
@@ -1043,6 +1114,7 @@
         </w:rPr>
         <w:t>DepTimeBLK</w:t>
       </w:r>
+      <w:proofErr w:type="spellEnd"/>
       <w:r>
         <w:rPr>
           <w:rFonts w:ascii="Cambria" w:hAnsi="Cambria"/>
@@ -1065,6 +1137,7 @@
           <w:szCs w:val="28"/>
         </w:rPr>
       </w:pPr>
+      <w:proofErr w:type="spellStart"/>
       <w:r>
         <w:rPr>
           <w:rFonts w:ascii="Cambria" w:hAnsi="Cambria"/>
@@ -1073,6 +1146,7 @@
         </w:rPr>
         <w:t>ArrTime</w:t>
       </w:r>
+      <w:proofErr w:type="spellEnd"/>
       <w:r>
         <w:rPr>
           <w:rFonts w:ascii="Cambria" w:hAnsi="Cambria"/>
@@ -1095,13 +1169,23 @@
           <w:szCs w:val="28"/>
         </w:rPr>
       </w:pPr>
-      <w:r>
-        <w:rPr>
-          <w:rFonts w:ascii="Cambria" w:hAnsi="Cambria"/>
-          <w:sz w:val="28"/>
-          <w:szCs w:val="28"/>
-        </w:rPr>
-        <w:t>ArrDel 15</w:t>
+      <w:proofErr w:type="spellStart"/>
+      <w:r>
+        <w:rPr>
+          <w:rFonts w:ascii="Cambria" w:hAnsi="Cambria"/>
+          <w:sz w:val="28"/>
+          <w:szCs w:val="28"/>
+        </w:rPr>
+        <w:t>ArrDel</w:t>
+      </w:r>
+      <w:proofErr w:type="spellEnd"/>
+      <w:r>
+        <w:rPr>
+          <w:rFonts w:ascii="Cambria" w:hAnsi="Cambria"/>
+          <w:sz w:val="28"/>
+          <w:szCs w:val="28"/>
+        </w:rPr>
+        <w:t xml:space="preserve"> 15</w:t>
       </w:r>
       <w:r>
         <w:rPr>
@@ -1262,8 +1346,1004 @@
           <w:sz w:val="28"/>
           <w:szCs w:val="28"/>
         </w:rPr>
-        <w:t>Verifying if two columns is correlated with cor() function.</w:t>
-      </w:r>
+        <w:t xml:space="preserve">Verifying if two columns is correlated with </w:t>
+      </w:r>
+      <w:proofErr w:type="spellStart"/>
+      <w:proofErr w:type="gramStart"/>
+      <w:r>
+        <w:rPr>
+          <w:rFonts w:ascii="Cambria" w:hAnsi="Cambria"/>
+          <w:sz w:val="28"/>
+          <w:szCs w:val="28"/>
+        </w:rPr>
+        <w:t>cor</w:t>
+      </w:r>
+      <w:proofErr w:type="spellEnd"/>
+      <w:r>
+        <w:rPr>
+          <w:rFonts w:ascii="Cambria" w:hAnsi="Cambria"/>
+          <w:sz w:val="28"/>
+          <w:szCs w:val="28"/>
+        </w:rPr>
+        <w:t>(</w:t>
+      </w:r>
+      <w:proofErr w:type="gramEnd"/>
+      <w:r>
+        <w:rPr>
+          <w:rFonts w:ascii="Cambria" w:hAnsi="Cambria"/>
+          <w:sz w:val="28"/>
+          <w:szCs w:val="28"/>
+        </w:rPr>
+        <w:t>) function.</w:t>
+      </w:r>
+    </w:p>
+    <w:p>
+      <w:pPr>
+        <w:rPr>
+          <w:rFonts w:ascii="Cambria" w:hAnsi="Cambria"/>
+          <w:sz w:val="28"/>
+          <w:szCs w:val="28"/>
+        </w:rPr>
+      </w:pPr>
+    </w:p>
+    <w:p>
+      <w:pPr>
+        <w:rPr>
+          <w:rFonts w:ascii="Cambria" w:hAnsi="Cambria"/>
+          <w:sz w:val="28"/>
+          <w:szCs w:val="28"/>
+        </w:rPr>
+      </w:pPr>
+    </w:p>
+    <w:p>
+      <w:pPr>
+        <w:rPr>
+          <w:rFonts w:ascii="Cambria" w:hAnsi="Cambria"/>
+          <w:sz w:val="28"/>
+          <w:szCs w:val="28"/>
+        </w:rPr>
+      </w:pPr>
+    </w:p>
+    <w:p>
+      <w:pPr>
+        <w:rPr>
+          <w:rFonts w:ascii="Cambria" w:hAnsi="Cambria"/>
+          <w:sz w:val="28"/>
+          <w:szCs w:val="28"/>
+        </w:rPr>
+      </w:pPr>
+      <w:r>
+        <w:rPr>
+          <w:rFonts w:ascii="Cambria" w:hAnsi="Cambria"/>
+          <w:sz w:val="28"/>
+          <w:szCs w:val="28"/>
+        </w:rPr>
+        <w:lastRenderedPageBreak/>
+        <w:t>Tidy Data</w:t>
+      </w:r>
+    </w:p>
+    <w:p>
+      <w:pPr>
+        <w:pStyle w:val="ListParagraph"/>
+        <w:numPr>
+          <w:ilvl w:val="0"/>
+          <w:numId w:val="1"/>
+        </w:numPr>
+        <w:rPr>
+          <w:rFonts w:ascii="Cambria" w:hAnsi="Cambria"/>
+          <w:sz w:val="28"/>
+          <w:szCs w:val="28"/>
+        </w:rPr>
+      </w:pPr>
+      <w:r>
+        <w:rPr>
+          <w:rFonts w:ascii="Cambria" w:hAnsi="Cambria"/>
+          <w:sz w:val="28"/>
+          <w:szCs w:val="28"/>
+        </w:rPr>
+        <w:t>Tidy datasets are easy to manipulate, model, and visualize, and have a specific structure.</w:t>
+      </w:r>
+    </w:p>
+    <w:p>
+      <w:pPr>
+        <w:rPr>
+          <w:rFonts w:ascii="Cambria" w:hAnsi="Cambria"/>
+          <w:sz w:val="28"/>
+          <w:szCs w:val="28"/>
+        </w:rPr>
+      </w:pPr>
+      <w:r>
+        <w:rPr>
+          <w:rFonts w:ascii="Cambria" w:hAnsi="Cambria"/>
+          <w:sz w:val="28"/>
+          <w:szCs w:val="28"/>
+        </w:rPr>
+        <w:t>Molding Data</w:t>
+      </w:r>
+    </w:p>
+    <w:p>
+      <w:pPr>
+        <w:pStyle w:val="ListParagraph"/>
+        <w:numPr>
+          <w:ilvl w:val="0"/>
+          <w:numId w:val="1"/>
+        </w:numPr>
+        <w:rPr>
+          <w:rFonts w:ascii="Cambria" w:hAnsi="Cambria"/>
+          <w:sz w:val="28"/>
+          <w:szCs w:val="28"/>
+        </w:rPr>
+      </w:pPr>
+      <w:r>
+        <w:rPr>
+          <w:rFonts w:ascii="Cambria" w:hAnsi="Cambria"/>
+          <w:sz w:val="28"/>
+          <w:szCs w:val="28"/>
+        </w:rPr>
+        <w:t>Reviewing the data values in each of the rows and making a decision to whether to keep the rows.</w:t>
+      </w:r>
+    </w:p>
+    <w:p>
+      <w:pPr>
+        <w:pStyle w:val="ListParagraph"/>
+        <w:numPr>
+          <w:ilvl w:val="0"/>
+          <w:numId w:val="1"/>
+        </w:numPr>
+        <w:rPr>
+          <w:rFonts w:ascii="Cambria" w:hAnsi="Cambria"/>
+          <w:sz w:val="28"/>
+          <w:szCs w:val="28"/>
+        </w:rPr>
+      </w:pPr>
+      <w:r>
+        <w:rPr>
+          <w:rFonts w:ascii="Cambria" w:hAnsi="Cambria"/>
+          <w:sz w:val="28"/>
+          <w:szCs w:val="28"/>
+        </w:rPr>
+        <w:t>Adjusting data types to conform to what we need.</w:t>
+      </w:r>
+    </w:p>
+    <w:p>
+      <w:pPr>
+        <w:pStyle w:val="ListParagraph"/>
+        <w:numPr>
+          <w:ilvl w:val="0"/>
+          <w:numId w:val="1"/>
+        </w:numPr>
+        <w:rPr>
+          <w:rFonts w:ascii="Cambria" w:hAnsi="Cambria"/>
+          <w:sz w:val="28"/>
+          <w:szCs w:val="28"/>
+        </w:rPr>
+      </w:pPr>
+      <w:r>
+        <w:rPr>
+          <w:rFonts w:ascii="Cambria" w:hAnsi="Cambria"/>
+          <w:sz w:val="28"/>
+          <w:szCs w:val="28"/>
+        </w:rPr>
+        <w:t>Creating new columns, if required.</w:t>
+      </w:r>
+    </w:p>
+    <w:p>
+      <w:pPr>
+        <w:rPr>
+          <w:rFonts w:ascii="Cambria" w:hAnsi="Cambria"/>
+          <w:sz w:val="28"/>
+          <w:szCs w:val="28"/>
+        </w:rPr>
+      </w:pPr>
+      <w:r>
+        <w:rPr>
+          <w:rFonts w:ascii="Cambria" w:hAnsi="Cambria"/>
+          <w:sz w:val="28"/>
+          <w:szCs w:val="28"/>
+        </w:rPr>
+        <w:t xml:space="preserve">Fixing Arr_Del15 </w:t>
+      </w:r>
+    </w:p>
+    <w:p>
+      <w:pPr>
+        <w:pStyle w:val="ListParagraph"/>
+        <w:numPr>
+          <w:ilvl w:val="0"/>
+          <w:numId w:val="1"/>
+        </w:numPr>
+        <w:rPr>
+          <w:rFonts w:ascii="Cambria" w:hAnsi="Cambria"/>
+          <w:sz w:val="28"/>
+          <w:szCs w:val="28"/>
+        </w:rPr>
+      </w:pPr>
+      <w:r>
+        <w:rPr>
+          <w:rFonts w:ascii="Cambria" w:hAnsi="Cambria"/>
+          <w:sz w:val="28"/>
+          <w:szCs w:val="28"/>
+        </w:rPr>
+        <w:t>Arr_Del15 = 1 if 15 minute delay</w:t>
+      </w:r>
+    </w:p>
+    <w:p>
+      <w:pPr>
+        <w:pStyle w:val="ListParagraph"/>
+        <w:numPr>
+          <w:ilvl w:val="0"/>
+          <w:numId w:val="1"/>
+        </w:numPr>
+        <w:rPr>
+          <w:rFonts w:ascii="Cambria" w:hAnsi="Cambria"/>
+          <w:sz w:val="28"/>
+          <w:szCs w:val="28"/>
+        </w:rPr>
+      </w:pPr>
+      <w:r>
+        <w:rPr>
+          <w:rFonts w:ascii="Cambria" w:hAnsi="Cambria"/>
+          <w:sz w:val="28"/>
+          <w:szCs w:val="28"/>
+        </w:rPr>
+        <w:t xml:space="preserve">It’s the value we are predicting </w:t>
+      </w:r>
+    </w:p>
+    <w:p>
+      <w:pPr>
+        <w:pStyle w:val="ListParagraph"/>
+        <w:numPr>
+          <w:ilvl w:val="0"/>
+          <w:numId w:val="1"/>
+        </w:numPr>
+        <w:rPr>
+          <w:rFonts w:ascii="Cambria" w:hAnsi="Cambria"/>
+          <w:sz w:val="28"/>
+          <w:szCs w:val="28"/>
+        </w:rPr>
+      </w:pPr>
+      <w:r>
+        <w:rPr>
+          <w:rFonts w:ascii="Cambria" w:hAnsi="Cambria"/>
+          <w:sz w:val="28"/>
+          <w:szCs w:val="28"/>
+        </w:rPr>
+        <w:t>Must be 0 or 1, where 0 is for false and 1 is true</w:t>
+      </w:r>
+    </w:p>
+    <w:p>
+      <w:pPr>
+        <w:pStyle w:val="ListParagraph"/>
+        <w:numPr>
+          <w:ilvl w:val="0"/>
+          <w:numId w:val="1"/>
+        </w:numPr>
+        <w:rPr>
+          <w:rFonts w:ascii="Cambria" w:hAnsi="Cambria"/>
+          <w:sz w:val="28"/>
+          <w:szCs w:val="28"/>
+        </w:rPr>
+      </w:pPr>
+      <w:r>
+        <w:rPr>
+          <w:rFonts w:ascii="Cambria" w:hAnsi="Cambria"/>
+          <w:sz w:val="28"/>
+          <w:szCs w:val="28"/>
+        </w:rPr>
+        <w:t>May contain NA</w:t>
+      </w:r>
+    </w:p>
+    <w:p>
+      <w:pPr>
+        <w:pStyle w:val="ListParagraph"/>
+        <w:numPr>
+          <w:ilvl w:val="0"/>
+          <w:numId w:val="1"/>
+        </w:numPr>
+        <w:rPr>
+          <w:rFonts w:ascii="Cambria" w:hAnsi="Cambria"/>
+          <w:sz w:val="28"/>
+          <w:szCs w:val="28"/>
+        </w:rPr>
+      </w:pPr>
+      <w:r>
+        <w:rPr>
+          <w:rFonts w:ascii="Cambria" w:hAnsi="Cambria"/>
+          <w:sz w:val="28"/>
+          <w:szCs w:val="28"/>
+        </w:rPr>
+        <w:t>May contain “”</w:t>
+      </w:r>
+    </w:p>
+    <w:p>
+      <w:pPr>
+        <w:pStyle w:val="ListParagraph"/>
+        <w:numPr>
+          <w:ilvl w:val="0"/>
+          <w:numId w:val="1"/>
+        </w:numPr>
+        <w:rPr>
+          <w:rFonts w:ascii="Cambria" w:hAnsi="Cambria"/>
+          <w:sz w:val="28"/>
+          <w:szCs w:val="28"/>
+        </w:rPr>
+      </w:pPr>
+      <w:r>
+        <w:rPr>
+          <w:rFonts w:ascii="Cambria" w:hAnsi="Cambria"/>
+          <w:sz w:val="28"/>
+          <w:szCs w:val="28"/>
+        </w:rPr>
+        <w:t>Remove rows with NA or “”</w:t>
+      </w:r>
+    </w:p>
+    <w:p>
+      <w:pPr>
+        <w:pStyle w:val="ListParagraph"/>
+        <w:numPr>
+          <w:ilvl w:val="1"/>
+          <w:numId w:val="1"/>
+        </w:numPr>
+        <w:rPr>
+          <w:rFonts w:ascii="Cambria" w:hAnsi="Cambria"/>
+          <w:sz w:val="28"/>
+          <w:szCs w:val="28"/>
+        </w:rPr>
+      </w:pPr>
+      <w:r>
+        <w:rPr>
+          <w:rFonts w:ascii="Cambria" w:hAnsi="Cambria"/>
+          <w:sz w:val="28"/>
+          <w:szCs w:val="28"/>
+        </w:rPr>
+        <w:t>Performing similar analysis for Arr_Del15 and Dep_Del15</w:t>
+      </w:r>
+    </w:p>
+    <w:p>
+      <w:pPr>
+        <w:rPr>
+          <w:rFonts w:ascii="Cambria" w:hAnsi="Cambria"/>
+          <w:sz w:val="28"/>
+          <w:szCs w:val="28"/>
+        </w:rPr>
+      </w:pPr>
+    </w:p>
+    <w:p>
+      <w:pPr>
+        <w:rPr>
+          <w:rFonts w:ascii="Cambria" w:hAnsi="Cambria"/>
+          <w:sz w:val="28"/>
+          <w:szCs w:val="28"/>
+        </w:rPr>
+      </w:pPr>
+    </w:p>
+    <w:p>
+      <w:pPr>
+        <w:rPr>
+          <w:rFonts w:ascii="Cambria" w:hAnsi="Cambria"/>
+          <w:sz w:val="28"/>
+          <w:szCs w:val="28"/>
+        </w:rPr>
+      </w:pPr>
+      <w:r>
+        <w:rPr>
+          <w:rFonts w:ascii="Cambria" w:hAnsi="Cambria"/>
+          <w:sz w:val="28"/>
+          <w:szCs w:val="28"/>
+        </w:rPr>
+        <w:t xml:space="preserve">## Dropping some columns to better prep the data for analysis. </w:t>
+      </w:r>
+    </w:p>
+    <w:p>
+      <w:pPr>
+        <w:rPr>
+          <w:rFonts w:ascii="Cambria" w:hAnsi="Cambria"/>
+          <w:sz w:val="28"/>
+          <w:szCs w:val="28"/>
+        </w:rPr>
+      </w:pPr>
+      <w:r>
+        <w:rPr>
+          <w:rFonts w:ascii="Cambria" w:hAnsi="Cambria"/>
+          <w:sz w:val="28"/>
+          <w:szCs w:val="28"/>
+        </w:rPr>
+        <w:t>Note:</w:t>
+      </w:r>
+    </w:p>
+    <w:p>
+      <w:pPr>
+        <w:rPr>
+          <w:rFonts w:ascii="Cambria" w:hAnsi="Cambria"/>
+          <w:sz w:val="28"/>
+          <w:szCs w:val="28"/>
+        </w:rPr>
+      </w:pPr>
+      <w:r>
+        <w:rPr>
+          <w:rFonts w:ascii="Cambria" w:hAnsi="Cambria"/>
+          <w:sz w:val="28"/>
+          <w:szCs w:val="28"/>
+        </w:rPr>
+        <w:t xml:space="preserve">A positive correlated column, explains that two or more column is closely correlated. </w:t>
+      </w:r>
+      <w:proofErr w:type="spellStart"/>
+      <w:r>
+        <w:rPr>
+          <w:rFonts w:ascii="Cambria" w:hAnsi="Cambria"/>
+          <w:sz w:val="28"/>
+          <w:szCs w:val="28"/>
+        </w:rPr>
+        <w:t>I.e</w:t>
+      </w:r>
+      <w:proofErr w:type="spellEnd"/>
+      <w:r>
+        <w:rPr>
+          <w:rFonts w:ascii="Cambria" w:hAnsi="Cambria"/>
+          <w:sz w:val="28"/>
+          <w:szCs w:val="28"/>
+        </w:rPr>
+        <w:t>- Both columns are serving similar purpose and both are independent of another.</w:t>
+      </w:r>
+    </w:p>
+    <w:p>
+      <w:pPr>
+        <w:rPr>
+          <w:rFonts w:ascii="Cambria" w:hAnsi="Cambria"/>
+          <w:sz w:val="28"/>
+          <w:szCs w:val="28"/>
+        </w:rPr>
+      </w:pPr>
+      <w:r>
+        <w:rPr>
+          <w:rFonts w:ascii="Cambria" w:hAnsi="Cambria"/>
+          <w:sz w:val="28"/>
+          <w:szCs w:val="28"/>
+        </w:rPr>
+        <w:t xml:space="preserve"> </w:t>
+      </w:r>
+    </w:p>
+    <w:p>
+      <w:pPr>
+        <w:rPr>
+          <w:rFonts w:ascii="Cambria" w:hAnsi="Cambria"/>
+          <w:b/>
+          <w:sz w:val="28"/>
+          <w:szCs w:val="28"/>
+        </w:rPr>
+      </w:pPr>
+      <w:r>
+        <w:rPr>
+          <w:rFonts w:ascii="Cambria" w:hAnsi="Cambria"/>
+          <w:b/>
+          <w:sz w:val="28"/>
+          <w:szCs w:val="28"/>
+        </w:rPr>
+        <w:t>Role of algorithm</w:t>
+      </w:r>
+    </w:p>
+    <w:p>
+      <w:pPr>
+        <w:rPr>
+          <w:rFonts w:ascii="Cambria" w:hAnsi="Cambria"/>
+          <w:sz w:val="28"/>
+          <w:szCs w:val="28"/>
+        </w:rPr>
+      </w:pPr>
+      <w:r>
+        <w:rPr>
+          <w:rFonts w:ascii="Cambria" w:hAnsi="Cambria"/>
+          <w:sz w:val="28"/>
+          <w:szCs w:val="28"/>
+        </w:rPr>
+        <w:t xml:space="preserve">    </w:t>
+      </w:r>
+    </w:p>
+    <w:p>
+      <w:pPr>
+        <w:rPr>
+          <w:rFonts w:ascii="Cambria" w:hAnsi="Cambria"/>
+          <w:sz w:val="28"/>
+          <w:szCs w:val="28"/>
+        </w:rPr>
+      </w:pPr>
+      <w:r>
+        <w:rPr>
+          <w:rFonts w:ascii="Cambria" w:hAnsi="Cambria"/>
+          <w:sz w:val="28"/>
+          <w:szCs w:val="28"/>
+        </w:rPr>
+        <w:t xml:space="preserve">      </w:t>
+      </w:r>
+      <w:r>
+        <w:rPr>
+          <w:rFonts w:ascii="Cambria" w:hAnsi="Cambria"/>
+          <w:sz w:val="28"/>
+          <w:szCs w:val="28"/>
+        </w:rPr>
+        <w:tab/>
+      </w:r>
+      <w:r>
+        <w:rPr>
+          <w:rFonts w:ascii="Cambria" w:hAnsi="Cambria"/>
+          <w:sz w:val="28"/>
+          <w:szCs w:val="28"/>
+        </w:rPr>
+        <w:t xml:space="preserve">Perform </w:t>
+      </w:r>
+      <w:proofErr w:type="spellStart"/>
+      <w:r>
+        <w:rPr>
+          <w:rFonts w:ascii="Cambria" w:hAnsi="Cambria"/>
+          <w:sz w:val="28"/>
+          <w:szCs w:val="28"/>
+        </w:rPr>
+        <w:t>algortihm</w:t>
+      </w:r>
+      <w:proofErr w:type="spellEnd"/>
+      <w:r>
+        <w:rPr>
+          <w:rFonts w:ascii="Cambria" w:hAnsi="Cambria"/>
+          <w:sz w:val="28"/>
+          <w:szCs w:val="28"/>
+        </w:rPr>
+        <w:t xml:space="preserve"> selection</w:t>
+      </w:r>
+    </w:p>
+    <w:p>
+      <w:pPr>
+        <w:rPr>
+          <w:rFonts w:ascii="Cambria" w:hAnsi="Cambria"/>
+          <w:sz w:val="28"/>
+          <w:szCs w:val="28"/>
+        </w:rPr>
+      </w:pPr>
+      <w:r>
+        <w:rPr>
+          <w:rFonts w:ascii="Cambria" w:hAnsi="Cambria"/>
+          <w:sz w:val="28"/>
+          <w:szCs w:val="28"/>
+        </w:rPr>
+        <w:t xml:space="preserve">    </w:t>
+      </w:r>
+    </w:p>
+    <w:p>
+      <w:pPr>
+        <w:rPr>
+          <w:rFonts w:ascii="Cambria" w:hAnsi="Cambria"/>
+          <w:sz w:val="28"/>
+          <w:szCs w:val="28"/>
+        </w:rPr>
+      </w:pPr>
+      <w:r>
+        <w:rPr>
+          <w:rFonts w:ascii="Cambria" w:hAnsi="Cambria"/>
+          <w:sz w:val="28"/>
+          <w:szCs w:val="28"/>
+        </w:rPr>
+        <w:t>Compare factor f</w:t>
+      </w:r>
+      <w:r>
+        <w:rPr>
+          <w:rFonts w:ascii="Cambria" w:hAnsi="Cambria"/>
+          <w:sz w:val="28"/>
+          <w:szCs w:val="28"/>
+        </w:rPr>
+        <w:t>or algorithm function</w:t>
+      </w:r>
+    </w:p>
+    <w:p>
+      <w:pPr>
+        <w:rPr>
+          <w:rFonts w:ascii="Cambria" w:hAnsi="Cambria"/>
+          <w:sz w:val="28"/>
+          <w:szCs w:val="28"/>
+        </w:rPr>
+      </w:pPr>
+      <w:r>
+        <w:rPr>
+          <w:rFonts w:ascii="Cambria" w:hAnsi="Cambria"/>
+          <w:sz w:val="28"/>
+          <w:szCs w:val="28"/>
+        </w:rPr>
+        <w:lastRenderedPageBreak/>
+        <w:t>1. Learning Type</w:t>
+      </w:r>
+    </w:p>
+    <w:p>
+      <w:pPr>
+        <w:rPr>
+          <w:rFonts w:ascii="Cambria" w:hAnsi="Cambria"/>
+          <w:sz w:val="28"/>
+          <w:szCs w:val="28"/>
+        </w:rPr>
+      </w:pPr>
+      <w:r>
+        <w:rPr>
+          <w:rFonts w:ascii="Cambria" w:hAnsi="Cambria"/>
+          <w:sz w:val="28"/>
+          <w:szCs w:val="28"/>
+        </w:rPr>
+        <w:t>2. Result type the algorithm produces</w:t>
+      </w:r>
+    </w:p>
+    <w:p>
+      <w:pPr>
+        <w:rPr>
+          <w:rFonts w:ascii="Cambria" w:hAnsi="Cambria"/>
+          <w:sz w:val="28"/>
+          <w:szCs w:val="28"/>
+        </w:rPr>
+      </w:pPr>
+      <w:r>
+        <w:rPr>
+          <w:rFonts w:ascii="Cambria" w:hAnsi="Cambria"/>
+          <w:sz w:val="28"/>
+          <w:szCs w:val="28"/>
+        </w:rPr>
+        <w:t>3. Complexity of the algorithm</w:t>
+      </w:r>
+    </w:p>
+    <w:p>
+      <w:pPr>
+        <w:rPr>
+          <w:rFonts w:ascii="Cambria" w:hAnsi="Cambria"/>
+          <w:sz w:val="28"/>
+          <w:szCs w:val="28"/>
+        </w:rPr>
+      </w:pPr>
+      <w:r>
+        <w:rPr>
+          <w:rFonts w:ascii="Cambria" w:hAnsi="Cambria"/>
+          <w:sz w:val="28"/>
+          <w:szCs w:val="28"/>
+        </w:rPr>
+        <w:t>4. Basic or enhanced data</w:t>
+      </w:r>
+    </w:p>
+    <w:p>
+      <w:pPr>
+        <w:rPr>
+          <w:rFonts w:ascii="Cambria" w:hAnsi="Cambria"/>
+          <w:sz w:val="28"/>
+          <w:szCs w:val="28"/>
+        </w:rPr>
+      </w:pPr>
+      <w:r>
+        <w:rPr>
+          <w:rFonts w:ascii="Cambria" w:hAnsi="Cambria"/>
+          <w:sz w:val="28"/>
+          <w:szCs w:val="28"/>
+        </w:rPr>
+        <w:t xml:space="preserve">    </w:t>
+      </w:r>
+    </w:p>
+    <w:p>
+      <w:pPr>
+        <w:rPr>
+          <w:rFonts w:ascii="Cambria" w:hAnsi="Cambria"/>
+          <w:sz w:val="28"/>
+          <w:szCs w:val="28"/>
+        </w:rPr>
+      </w:pPr>
+      <w:r>
+        <w:rPr>
+          <w:rFonts w:ascii="Cambria" w:hAnsi="Cambria"/>
+          <w:sz w:val="28"/>
+          <w:szCs w:val="28"/>
+        </w:rPr>
+        <w:t xml:space="preserve">Learning type, our prediction is a supervised learning. </w:t>
+      </w:r>
+    </w:p>
+    <w:p>
+      <w:pPr>
+        <w:rPr>
+          <w:rFonts w:ascii="Cambria" w:hAnsi="Cambria"/>
+          <w:sz w:val="28"/>
+          <w:szCs w:val="28"/>
+        </w:rPr>
+      </w:pPr>
+      <w:r>
+        <w:rPr>
+          <w:rFonts w:ascii="Cambria" w:hAnsi="Cambria"/>
+          <w:sz w:val="28"/>
+          <w:szCs w:val="28"/>
+        </w:rPr>
+        <w:t>Result type, regression and classification. - Classification, discrete values, true or false, small, medium or large</w:t>
+      </w:r>
+    </w:p>
+    <w:p>
+      <w:pPr>
+        <w:rPr>
+          <w:rFonts w:ascii="Cambria" w:hAnsi="Cambria"/>
+          <w:sz w:val="28"/>
+          <w:szCs w:val="28"/>
+        </w:rPr>
+      </w:pPr>
+      <w:r>
+        <w:rPr>
+          <w:rFonts w:ascii="Cambria" w:hAnsi="Cambria"/>
+          <w:sz w:val="28"/>
+          <w:szCs w:val="28"/>
+        </w:rPr>
+        <w:t>Complexity of the algorithm, keep it simple, eliminate 'ensemble' algorithms</w:t>
+      </w:r>
+    </w:p>
+    <w:p>
+      <w:pPr>
+        <w:rPr>
+          <w:rFonts w:ascii="Cambria" w:hAnsi="Cambria"/>
+          <w:sz w:val="28"/>
+          <w:szCs w:val="28"/>
+        </w:rPr>
+      </w:pPr>
+      <w:r>
+        <w:rPr>
+          <w:rFonts w:ascii="Cambria" w:hAnsi="Cambria"/>
+          <w:sz w:val="28"/>
+          <w:szCs w:val="28"/>
+        </w:rPr>
+        <w:t xml:space="preserve"> </w:t>
+      </w:r>
+      <w:r>
+        <w:rPr>
+          <w:rFonts w:ascii="Cambria" w:hAnsi="Cambria"/>
+          <w:sz w:val="28"/>
+          <w:szCs w:val="28"/>
+        </w:rPr>
+        <w:t xml:space="preserve">Enhanced or basic, </w:t>
+      </w:r>
+    </w:p>
+    <w:p>
+      <w:pPr>
+        <w:rPr>
+          <w:rFonts w:ascii="Cambria" w:hAnsi="Cambria"/>
+          <w:sz w:val="28"/>
+          <w:szCs w:val="28"/>
+        </w:rPr>
+      </w:pPr>
+      <w:r>
+        <w:rPr>
+          <w:rFonts w:ascii="Cambria" w:hAnsi="Cambria"/>
+          <w:sz w:val="28"/>
+          <w:szCs w:val="28"/>
+        </w:rPr>
+        <w:t xml:space="preserve">    </w:t>
+      </w:r>
+    </w:p>
+    <w:p>
+      <w:pPr>
+        <w:rPr>
+          <w:rFonts w:ascii="Cambria" w:hAnsi="Cambria"/>
+          <w:sz w:val="28"/>
+          <w:szCs w:val="28"/>
+        </w:rPr>
+      </w:pPr>
+      <w:r>
+        <w:rPr>
+          <w:rFonts w:ascii="Cambria" w:hAnsi="Cambria"/>
+          <w:sz w:val="28"/>
+          <w:szCs w:val="28"/>
+        </w:rPr>
+        <w:t xml:space="preserve"> </w:t>
+      </w:r>
+      <w:r>
+        <w:rPr>
+          <w:rFonts w:ascii="Cambria" w:hAnsi="Cambria"/>
+          <w:sz w:val="28"/>
+          <w:szCs w:val="28"/>
+        </w:rPr>
+        <w:t>Candidate algorithms</w:t>
+      </w:r>
+    </w:p>
+    <w:p>
+      <w:pPr>
+        <w:rPr>
+          <w:rFonts w:ascii="Cambria" w:hAnsi="Cambria"/>
+          <w:sz w:val="28"/>
+          <w:szCs w:val="28"/>
+        </w:rPr>
+      </w:pPr>
+      <w:r>
+        <w:rPr>
+          <w:rFonts w:ascii="Cambria" w:hAnsi="Cambria"/>
+          <w:sz w:val="28"/>
+          <w:szCs w:val="28"/>
+        </w:rPr>
+        <w:t xml:space="preserve"> Naive Bayes, </w:t>
+      </w:r>
+      <w:proofErr w:type="spellStart"/>
+      <w:r>
+        <w:rPr>
+          <w:rFonts w:ascii="Cambria" w:hAnsi="Cambria"/>
+          <w:sz w:val="28"/>
+          <w:szCs w:val="28"/>
+        </w:rPr>
+        <w:t>Logictic</w:t>
+      </w:r>
+      <w:proofErr w:type="spellEnd"/>
+      <w:r>
+        <w:rPr>
+          <w:rFonts w:ascii="Cambria" w:hAnsi="Cambria"/>
+          <w:sz w:val="28"/>
+          <w:szCs w:val="28"/>
+        </w:rPr>
+        <w:t xml:space="preserve"> regression, </w:t>
+      </w:r>
+      <w:r>
+        <w:rPr>
+          <w:rFonts w:ascii="Cambria" w:hAnsi="Cambria"/>
+          <w:sz w:val="28"/>
+          <w:szCs w:val="28"/>
+        </w:rPr>
+        <w:t xml:space="preserve">Decision rule </w:t>
+      </w:r>
+      <w:proofErr w:type="gramStart"/>
+      <w:r>
+        <w:rPr>
+          <w:rFonts w:ascii="Cambria" w:hAnsi="Cambria"/>
+          <w:sz w:val="28"/>
+          <w:szCs w:val="28"/>
+        </w:rPr>
+        <w:t>-  logistic</w:t>
+      </w:r>
+      <w:proofErr w:type="gramEnd"/>
+      <w:r>
+        <w:rPr>
+          <w:rFonts w:ascii="Cambria" w:hAnsi="Cambria"/>
+          <w:sz w:val="28"/>
+          <w:szCs w:val="28"/>
+        </w:rPr>
+        <w:t xml:space="preserve"> regression</w:t>
+      </w:r>
+    </w:p>
+    <w:p>
+      <w:pPr>
+        <w:rPr>
+          <w:rFonts w:ascii="Cambria" w:hAnsi="Cambria"/>
+          <w:sz w:val="28"/>
+          <w:szCs w:val="28"/>
+        </w:rPr>
+      </w:pPr>
+      <w:r>
+        <w:rPr>
+          <w:rFonts w:ascii="Cambria" w:hAnsi="Cambria"/>
+          <w:sz w:val="28"/>
+          <w:szCs w:val="28"/>
+        </w:rPr>
+        <w:t xml:space="preserve">    </w:t>
+      </w:r>
+    </w:p>
+    <w:p>
+      <w:pPr>
+        <w:rPr>
+          <w:rFonts w:ascii="Cambria" w:hAnsi="Cambria"/>
+          <w:sz w:val="28"/>
+          <w:szCs w:val="28"/>
+        </w:rPr>
+      </w:pPr>
+      <w:r>
+        <w:rPr>
+          <w:rFonts w:ascii="Cambria" w:hAnsi="Cambria"/>
+          <w:sz w:val="28"/>
+          <w:szCs w:val="28"/>
+        </w:rPr>
+        <w:t xml:space="preserve">    ## Initial selected algorithm - Logistic regression</w:t>
+      </w:r>
+    </w:p>
+    <w:p>
+      <w:pPr>
+        <w:rPr>
+          <w:rFonts w:ascii="Cambria" w:hAnsi="Cambria"/>
+          <w:sz w:val="28"/>
+          <w:szCs w:val="28"/>
+        </w:rPr>
+      </w:pPr>
+      <w:r>
+        <w:rPr>
+          <w:rFonts w:ascii="Cambria" w:hAnsi="Cambria"/>
+          <w:sz w:val="28"/>
+          <w:szCs w:val="28"/>
+        </w:rPr>
+        <w:t xml:space="preserve">    # 1. Simple - easy to understand</w:t>
+      </w:r>
+    </w:p>
+    <w:p>
+      <w:pPr>
+        <w:rPr>
+          <w:rFonts w:ascii="Cambria" w:hAnsi="Cambria"/>
+          <w:sz w:val="28"/>
+          <w:szCs w:val="28"/>
+        </w:rPr>
+      </w:pPr>
+      <w:r>
+        <w:rPr>
+          <w:rFonts w:ascii="Cambria" w:hAnsi="Cambria"/>
+          <w:sz w:val="28"/>
+          <w:szCs w:val="28"/>
+        </w:rPr>
+        <w:t xml:space="preserve">    # 2. Fast </w:t>
+      </w:r>
+      <w:proofErr w:type="gramStart"/>
+      <w:r>
+        <w:rPr>
+          <w:rFonts w:ascii="Cambria" w:hAnsi="Cambria"/>
+          <w:sz w:val="28"/>
+          <w:szCs w:val="28"/>
+        </w:rPr>
+        <w:t>-  up</w:t>
+      </w:r>
+      <w:proofErr w:type="gramEnd"/>
+      <w:r>
+        <w:rPr>
+          <w:rFonts w:ascii="Cambria" w:hAnsi="Cambria"/>
+          <w:sz w:val="28"/>
+          <w:szCs w:val="28"/>
+        </w:rPr>
+        <w:t xml:space="preserve"> to 100x faster</w:t>
+      </w:r>
+    </w:p>
+    <w:p>
+      <w:pPr>
+        <w:rPr>
+          <w:rFonts w:ascii="Cambria" w:hAnsi="Cambria"/>
+          <w:sz w:val="28"/>
+          <w:szCs w:val="28"/>
+        </w:rPr>
+      </w:pPr>
+      <w:r>
+        <w:rPr>
+          <w:rFonts w:ascii="Cambria" w:hAnsi="Cambria"/>
+          <w:sz w:val="28"/>
+          <w:szCs w:val="28"/>
+        </w:rPr>
+        <w:t xml:space="preserve">    # 3. Stable to data changes</w:t>
+      </w:r>
+    </w:p>
+    <w:p>
+      <w:pPr>
+        <w:rPr>
+          <w:rFonts w:ascii="Cambria" w:hAnsi="Cambria"/>
+          <w:sz w:val="28"/>
+          <w:szCs w:val="28"/>
+        </w:rPr>
+      </w:pPr>
+      <w:r>
+        <w:rPr>
+          <w:rFonts w:ascii="Cambria" w:hAnsi="Cambria"/>
+          <w:sz w:val="28"/>
+          <w:szCs w:val="28"/>
+        </w:rPr>
+        <w:t xml:space="preserve">    </w:t>
+      </w:r>
+    </w:p>
+    <w:p>
+      <w:pPr>
+        <w:rPr>
+          <w:rFonts w:ascii="Cambria" w:hAnsi="Cambria"/>
+          <w:sz w:val="28"/>
+          <w:szCs w:val="28"/>
+        </w:rPr>
+      </w:pPr>
+    </w:p>
+    <w:p>
+      <w:pPr>
+        <w:rPr>
+          <w:rFonts w:ascii="Cambria" w:hAnsi="Cambria"/>
+          <w:sz w:val="28"/>
+          <w:szCs w:val="28"/>
+        </w:rPr>
+      </w:pPr>
+      <w:bookmarkStart w:id="0" w:name="_GoBack"/>
+      <w:bookmarkEnd w:id="0"/>
+    </w:p>
+    <w:p>
+      <w:pPr>
+        <w:rPr>
+          <w:rFonts w:ascii="Cambria" w:hAnsi="Cambria"/>
+          <w:sz w:val="28"/>
+          <w:szCs w:val="28"/>
+        </w:rPr>
+      </w:pPr>
     </w:p>
     <w:p>
       <w:pPr>
@@ -1360,48 +2440,224 @@
           <w:szCs w:val="28"/>
         </w:rPr>
       </w:pPr>
-      <w:r>
-        <w:rPr>
-          <w:rFonts w:ascii="Cambria" w:hAnsi="Cambria"/>
-          <w:sz w:val="28"/>
-          <w:szCs w:val="28"/>
-        </w:rPr>
-        <w:t>Define target performance</w:t>
-      </w:r>
-    </w:p>
-    <w:p>
-      <w:pPr>
-        <w:rPr>
-          <w:rFonts w:ascii="Cambria" w:hAnsi="Cambria"/>
-          <w:sz w:val="28"/>
-          <w:szCs w:val="28"/>
-        </w:rPr>
-      </w:pPr>
-      <w:r>
-        <w:rPr>
-          <w:rFonts w:ascii="Cambria" w:hAnsi="Cambria"/>
-          <w:sz w:val="28"/>
-          <w:szCs w:val="28"/>
-        </w:rPr>
-        <w:t>Define context for usage</w:t>
-      </w:r>
-    </w:p>
-    <w:p>
-      <w:pPr>
-        <w:rPr>
-          <w:rFonts w:ascii="Cambria" w:hAnsi="Cambria"/>
-          <w:sz w:val="28"/>
-          <w:szCs w:val="28"/>
-        </w:rPr>
-      </w:pPr>
-      <w:r>
-        <w:rPr>
-          <w:rFonts w:ascii="Cambria" w:hAnsi="Cambria"/>
-          <w:sz w:val="28"/>
-          <w:szCs w:val="28"/>
-        </w:rPr>
-        <w:t>Define how the solution will be created.</w:t>
-      </w:r>
+    </w:p>
+    <w:p>
+      <w:pPr>
+        <w:rPr>
+          <w:rFonts w:ascii="Cambria" w:hAnsi="Cambria"/>
+          <w:sz w:val="28"/>
+          <w:szCs w:val="28"/>
+        </w:rPr>
+      </w:pPr>
+    </w:p>
+    <w:p>
+      <w:pPr>
+        <w:rPr>
+          <w:rFonts w:ascii="Cambria" w:hAnsi="Cambria"/>
+          <w:sz w:val="28"/>
+          <w:szCs w:val="28"/>
+        </w:rPr>
+      </w:pPr>
+    </w:p>
+    <w:p>
+      <w:pPr>
+        <w:rPr>
+          <w:rFonts w:ascii="Cambria" w:hAnsi="Cambria"/>
+          <w:b/>
+          <w:sz w:val="28"/>
+          <w:szCs w:val="28"/>
+        </w:rPr>
+      </w:pPr>
+      <w:r>
+        <w:rPr>
+          <w:rFonts w:ascii="Cambria" w:hAnsi="Cambria"/>
+          <w:b/>
+          <w:sz w:val="28"/>
+          <w:szCs w:val="28"/>
+        </w:rPr>
+        <w:t>Training the data</w:t>
+      </w:r>
+    </w:p>
+    <w:p>
+      <w:pPr>
+        <w:rPr>
+          <w:rFonts w:ascii="Cambria" w:hAnsi="Cambria"/>
+          <w:sz w:val="28"/>
+          <w:szCs w:val="28"/>
+        </w:rPr>
+      </w:pPr>
+      <w:r>
+        <w:rPr>
+          <w:rFonts w:ascii="Cambria" w:hAnsi="Cambria"/>
+          <w:sz w:val="28"/>
+          <w:szCs w:val="28"/>
+        </w:rPr>
+        <w:t xml:space="preserve">The Caret Package (short for Classification </w:t>
+      </w:r>
+      <w:proofErr w:type="gramStart"/>
+      <w:r>
+        <w:rPr>
+          <w:rFonts w:ascii="Cambria" w:hAnsi="Cambria"/>
+          <w:sz w:val="28"/>
+          <w:szCs w:val="28"/>
+        </w:rPr>
+        <w:t>And</w:t>
+      </w:r>
+      <w:proofErr w:type="gramEnd"/>
+      <w:r>
+        <w:rPr>
+          <w:rFonts w:ascii="Cambria" w:hAnsi="Cambria"/>
+          <w:sz w:val="28"/>
+          <w:szCs w:val="28"/>
+        </w:rPr>
+        <w:t xml:space="preserve"> </w:t>
+      </w:r>
+      <w:proofErr w:type="spellStart"/>
+      <w:r>
+        <w:rPr>
+          <w:rFonts w:ascii="Cambria" w:hAnsi="Cambria"/>
+          <w:sz w:val="28"/>
+          <w:szCs w:val="28"/>
+        </w:rPr>
+        <w:t>REgression</w:t>
+      </w:r>
+      <w:proofErr w:type="spellEnd"/>
+      <w:r>
+        <w:rPr>
+          <w:rFonts w:ascii="Cambria" w:hAnsi="Cambria"/>
+          <w:sz w:val="28"/>
+          <w:szCs w:val="28"/>
+        </w:rPr>
+        <w:t xml:space="preserve"> Training) is a set of functions that attempt to streamline the process for creating predictive models. The package contains tools for:</w:t>
+      </w:r>
+    </w:p>
+    <w:p>
+      <w:pPr>
+        <w:pStyle w:val="ListParagraph"/>
+        <w:numPr>
+          <w:ilvl w:val="0"/>
+          <w:numId w:val="6"/>
+        </w:numPr>
+        <w:rPr>
+          <w:rFonts w:ascii="Cambria" w:hAnsi="Cambria"/>
+          <w:sz w:val="28"/>
+          <w:szCs w:val="28"/>
+        </w:rPr>
+      </w:pPr>
+      <w:r>
+        <w:rPr>
+          <w:rFonts w:ascii="Cambria" w:hAnsi="Cambria"/>
+          <w:sz w:val="28"/>
+          <w:szCs w:val="28"/>
+        </w:rPr>
+        <w:t>Data splitting</w:t>
+      </w:r>
+    </w:p>
+    <w:p>
+      <w:pPr>
+        <w:pStyle w:val="ListParagraph"/>
+        <w:numPr>
+          <w:ilvl w:val="0"/>
+          <w:numId w:val="6"/>
+        </w:numPr>
+        <w:rPr>
+          <w:rFonts w:ascii="Cambria" w:hAnsi="Cambria"/>
+          <w:sz w:val="28"/>
+          <w:szCs w:val="28"/>
+        </w:rPr>
+      </w:pPr>
+      <w:r>
+        <w:rPr>
+          <w:rFonts w:ascii="Cambria" w:hAnsi="Cambria"/>
+          <w:sz w:val="28"/>
+          <w:szCs w:val="28"/>
+        </w:rPr>
+        <w:t>Pre-processing</w:t>
+      </w:r>
+    </w:p>
+    <w:p>
+      <w:pPr>
+        <w:pStyle w:val="ListParagraph"/>
+        <w:numPr>
+          <w:ilvl w:val="0"/>
+          <w:numId w:val="6"/>
+        </w:numPr>
+        <w:rPr>
+          <w:rFonts w:ascii="Cambria" w:hAnsi="Cambria"/>
+          <w:sz w:val="28"/>
+          <w:szCs w:val="28"/>
+        </w:rPr>
+      </w:pPr>
+      <w:r>
+        <w:rPr>
+          <w:rFonts w:ascii="Cambria" w:hAnsi="Cambria"/>
+          <w:sz w:val="28"/>
+          <w:szCs w:val="28"/>
+        </w:rPr>
+        <w:t>Feature selection</w:t>
+      </w:r>
+    </w:p>
+    <w:p>
+      <w:pPr>
+        <w:pStyle w:val="ListParagraph"/>
+        <w:numPr>
+          <w:ilvl w:val="0"/>
+          <w:numId w:val="6"/>
+        </w:numPr>
+        <w:rPr>
+          <w:rFonts w:ascii="Cambria" w:hAnsi="Cambria"/>
+          <w:sz w:val="28"/>
+          <w:szCs w:val="28"/>
+        </w:rPr>
+      </w:pPr>
+      <w:r>
+        <w:rPr>
+          <w:rFonts w:ascii="Cambria" w:hAnsi="Cambria"/>
+          <w:sz w:val="28"/>
+          <w:szCs w:val="28"/>
+        </w:rPr>
+        <w:t>Model tuning using resampling</w:t>
+      </w:r>
+    </w:p>
+    <w:p>
+      <w:pPr>
+        <w:pStyle w:val="ListParagraph"/>
+        <w:numPr>
+          <w:ilvl w:val="0"/>
+          <w:numId w:val="6"/>
+        </w:numPr>
+        <w:rPr>
+          <w:rFonts w:ascii="Cambria" w:hAnsi="Cambria"/>
+          <w:sz w:val="28"/>
+          <w:szCs w:val="28"/>
+        </w:rPr>
+      </w:pPr>
+      <w:r>
+        <w:rPr>
+          <w:rFonts w:ascii="Cambria" w:hAnsi="Cambria"/>
+          <w:sz w:val="28"/>
+          <w:szCs w:val="28"/>
+        </w:rPr>
+        <w:t>Variable importance estimation</w:t>
+      </w:r>
+    </w:p>
+    <w:p>
+      <w:pPr>
+        <w:rPr>
+          <w:rFonts w:ascii="Cambria" w:hAnsi="Cambria"/>
+          <w:sz w:val="28"/>
+          <w:szCs w:val="28"/>
+        </w:rPr>
+      </w:pPr>
+    </w:p>
+    <w:p>
+      <w:pPr>
+        <w:rPr>
+          <w:rFonts w:ascii="Cambria" w:hAnsi="Cambria"/>
+          <w:sz w:val="28"/>
+          <w:szCs w:val="28"/>
+        </w:rPr>
+      </w:pPr>
     </w:p>
     <w:p>
       <w:pPr>
@@ -1499,94 +2755,15 @@
           <w:szCs w:val="28"/>
         </w:rPr>
       </w:pPr>
-      <w:r>
-        <w:rPr>
-          <w:rFonts w:ascii="Cambria" w:hAnsi="Cambria"/>
-          <w:sz w:val="28"/>
-          <w:szCs w:val="28"/>
-        </w:rPr>
-        <w:t>Note:</w:t>
-      </w:r>
-    </w:p>
-    <w:p>
-      <w:pPr>
-        <w:rPr>
-          <w:rFonts w:ascii="Cambria" w:hAnsi="Cambria"/>
-          <w:sz w:val="28"/>
-          <w:szCs w:val="28"/>
-        </w:rPr>
-      </w:pPr>
-      <w:r>
-        <w:rPr>
-          <w:rFonts w:ascii="Cambria" w:hAnsi="Cambria"/>
-          <w:sz w:val="28"/>
-          <w:szCs w:val="28"/>
-        </w:rPr>
-        <w:t>A positive correlated column, explains that two or more column is closely correlated. I.e- Both columns are serving similar purpose and both are independent of another.</w:t>
-      </w:r>
-    </w:p>
-    <w:p>
-      <w:pPr>
-        <w:rPr>
-          <w:rFonts w:ascii="Cambria" w:hAnsi="Cambria"/>
-          <w:sz w:val="28"/>
-          <w:szCs w:val="28"/>
-        </w:rPr>
-      </w:pPr>
-      <w:r>
-        <w:rPr>
-          <w:rFonts w:ascii="Cambria" w:hAnsi="Cambria"/>
-          <w:sz w:val="28"/>
-          <w:szCs w:val="28"/>
-        </w:rPr>
-        <w:t xml:space="preserve"> </w:t>
-      </w:r>
-    </w:p>
-    <w:p>
-      <w:pPr>
-        <w:rPr>
-          <w:rFonts w:ascii="Cambria" w:hAnsi="Cambria"/>
-          <w:sz w:val="28"/>
-          <w:szCs w:val="28"/>
-        </w:rPr>
-      </w:pPr>
-    </w:p>
-    <w:p>
-      <w:pPr>
-        <w:rPr>
-          <w:rFonts w:ascii="Cambria" w:hAnsi="Cambria"/>
-          <w:sz w:val="28"/>
-          <w:szCs w:val="28"/>
-        </w:rPr>
-      </w:pPr>
-      <w:r>
-        <w:rPr>
-          <w:rFonts w:ascii="Cambria" w:hAnsi="Cambria"/>
-          <w:sz w:val="28"/>
-          <w:szCs w:val="28"/>
-        </w:rPr>
-        <w:t xml:space="preserve">## Dropping some columns to better prep the data for analysis. </w:t>
-      </w:r>
-    </w:p>
-    <w:p>
-      <w:pPr>
-        <w:rPr>
-          <w:rFonts w:ascii="Cambria" w:hAnsi="Cambria"/>
-          <w:sz w:val="28"/>
-          <w:szCs w:val="28"/>
-        </w:rPr>
-      </w:pPr>
-    </w:p>
-    <w:p>
-      <w:pPr>
-        <w:rPr>
-          <w:rFonts w:ascii="Cambria" w:hAnsi="Cambria"/>
-          <w:sz w:val="28"/>
-          <w:szCs w:val="28"/>
-        </w:rPr>
-      </w:pPr>
-      <w:bookmarkStart w:id="0" w:name="_GoBack"/>
-      <w:bookmarkEnd w:id="0"/>
+    </w:p>
+    <w:p>
+      <w:pPr>
+        <w:rPr>
+          <w:rFonts w:ascii="Cambria" w:hAnsi="Cambria"/>
+          <w:sz w:val="28"/>
+          <w:szCs w:val="28"/>
+        </w:rPr>
+      </w:pPr>
     </w:p>
     <w:p>
       <w:pPr>
@@ -2034,6 +3211,119 @@
         <w:rFonts w:ascii="Cambria" w:eastAsiaTheme="minorHAnsi" w:hAnsi="Cambria" w:cstheme="minorBidi" w:hint="default"/>
       </w:rPr>
     </w:lvl>
+    <w:lvl w:ilvl="1" w:tplc="04090003">
+      <w:start w:val="1"/>
+      <w:numFmt w:val="bullet"/>
+      <w:lvlText w:val="o"/>
+      <w:lvlJc w:val="left"/>
+      <w:pPr>
+        <w:ind w:left="1440" w:hanging="360"/>
+      </w:pPr>
+      <w:rPr>
+        <w:rFonts w:ascii="Courier New" w:hAnsi="Courier New" w:cs="Courier New" w:hint="default"/>
+      </w:rPr>
+    </w:lvl>
+    <w:lvl w:ilvl="2" w:tplc="04090005" w:tentative="1">
+      <w:start w:val="1"/>
+      <w:numFmt w:val="bullet"/>
+      <w:lvlText w:val=""/>
+      <w:lvlJc w:val="left"/>
+      <w:pPr>
+        <w:ind w:left="2160" w:hanging="360"/>
+      </w:pPr>
+      <w:rPr>
+        <w:rFonts w:ascii="Wingdings" w:hAnsi="Wingdings" w:hint="default"/>
+      </w:rPr>
+    </w:lvl>
+    <w:lvl w:ilvl="3" w:tplc="04090001" w:tentative="1">
+      <w:start w:val="1"/>
+      <w:numFmt w:val="bullet"/>
+      <w:lvlText w:val=""/>
+      <w:lvlJc w:val="left"/>
+      <w:pPr>
+        <w:ind w:left="2880" w:hanging="360"/>
+      </w:pPr>
+      <w:rPr>
+        <w:rFonts w:ascii="Symbol" w:hAnsi="Symbol" w:hint="default"/>
+      </w:rPr>
+    </w:lvl>
+    <w:lvl w:ilvl="4" w:tplc="04090003" w:tentative="1">
+      <w:start w:val="1"/>
+      <w:numFmt w:val="bullet"/>
+      <w:lvlText w:val="o"/>
+      <w:lvlJc w:val="left"/>
+      <w:pPr>
+        <w:ind w:left="3600" w:hanging="360"/>
+      </w:pPr>
+      <w:rPr>
+        <w:rFonts w:ascii="Courier New" w:hAnsi="Courier New" w:cs="Courier New" w:hint="default"/>
+      </w:rPr>
+    </w:lvl>
+    <w:lvl w:ilvl="5" w:tplc="04090005" w:tentative="1">
+      <w:start w:val="1"/>
+      <w:numFmt w:val="bullet"/>
+      <w:lvlText w:val=""/>
+      <w:lvlJc w:val="left"/>
+      <w:pPr>
+        <w:ind w:left="4320" w:hanging="360"/>
+      </w:pPr>
+      <w:rPr>
+        <w:rFonts w:ascii="Wingdings" w:hAnsi="Wingdings" w:hint="default"/>
+      </w:rPr>
+    </w:lvl>
+    <w:lvl w:ilvl="6" w:tplc="04090001" w:tentative="1">
+      <w:start w:val="1"/>
+      <w:numFmt w:val="bullet"/>
+      <w:lvlText w:val=""/>
+      <w:lvlJc w:val="left"/>
+      <w:pPr>
+        <w:ind w:left="5040" w:hanging="360"/>
+      </w:pPr>
+      <w:rPr>
+        <w:rFonts w:ascii="Symbol" w:hAnsi="Symbol" w:hint="default"/>
+      </w:rPr>
+    </w:lvl>
+    <w:lvl w:ilvl="7" w:tplc="04090003" w:tentative="1">
+      <w:start w:val="1"/>
+      <w:numFmt w:val="bullet"/>
+      <w:lvlText w:val="o"/>
+      <w:lvlJc w:val="left"/>
+      <w:pPr>
+        <w:ind w:left="5760" w:hanging="360"/>
+      </w:pPr>
+      <w:rPr>
+        <w:rFonts w:ascii="Courier New" w:hAnsi="Courier New" w:cs="Courier New" w:hint="default"/>
+      </w:rPr>
+    </w:lvl>
+    <w:lvl w:ilvl="8" w:tplc="04090005" w:tentative="1">
+      <w:start w:val="1"/>
+      <w:numFmt w:val="bullet"/>
+      <w:lvlText w:val=""/>
+      <w:lvlJc w:val="left"/>
+      <w:pPr>
+        <w:ind w:left="6480" w:hanging="360"/>
+      </w:pPr>
+      <w:rPr>
+        <w:rFonts w:ascii="Wingdings" w:hAnsi="Wingdings" w:hint="default"/>
+      </w:rPr>
+    </w:lvl>
+  </w:abstractNum>
+  <w:abstractNum w:abstractNumId="5" w15:restartNumberingAfterBreak="0">
+    <w:nsid w:val="731A02FE"/>
+    <w:multiLevelType w:val="hybridMultilevel"/>
+    <w:tmpl w:val="B3068E56"/>
+    <w:lvl w:ilvl="0" w:tplc="04090001">
+      <w:start w:val="1"/>
+      <w:numFmt w:val="bullet"/>
+      <w:lvlText w:val=""/>
+      <w:lvlJc w:val="left"/>
+      <w:pPr>
+        <w:ind w:left="720" w:hanging="360"/>
+      </w:pPr>
+      <w:rPr>
+        <w:rFonts w:ascii="Symbol" w:hAnsi="Symbol" w:hint="default"/>
+      </w:rPr>
+    </w:lvl>
     <w:lvl w:ilvl="1" w:tplc="04090003" w:tentative="1">
       <w:start w:val="1"/>
       <w:numFmt w:val="bullet"/>
@@ -2145,6 +3435,9 @@
   </w:num>
   <w:num w:numId="5">
     <w:abstractNumId w:val="2"/>
+  </w:num>
+  <w:num w:numId="6">
+    <w:abstractNumId w:val="5"/>
   </w:num>
 </w:numbering>
 </file>

</xml_diff>